<commit_message>
added aa to title of file
</commit_message>
<xml_diff>
--- a/Chatgpt.docx
+++ b/Chatgpt.docx
@@ -34,6 +34,16 @@
         </w:rPr>
         <w:t>Ⅱ</w:t>
       </w:r>
+      <w:r>
+        <w:rPr>
+          <w:rFonts w:asciiTheme="majorBidi" w:eastAsia="MS Gothic" w:hAnsiTheme="majorBidi"/>
+          <w:sz w:val="24"/>
+          <w:szCs w:val="24"/>
+        </w:rPr>
+        <w:t>aa</w:t>
+      </w:r>
+      <w:bookmarkStart w:id="0" w:name="_GoBack"/>
+      <w:bookmarkEnd w:id="0"/>
     </w:p>
     <w:p>
       <w:pPr>
@@ -1640,16 +1650,7 @@
           <w:rFonts w:asciiTheme="majorBidi" w:hAnsiTheme="majorBidi" w:cstheme="majorBidi"/>
           <w:szCs w:val="24"/>
         </w:rPr>
-        <w:t xml:space="preserve">AVT has evolved from a concept of simply substituting messages between source and target languages to a more inclusive and adaptable approach that incorporates new research and technologies in the field of translation studies. AVT is a distinct subfield of translation studies, defined as the translation of messages into AV format </w:t>
-      </w:r>
-      <w:bookmarkStart w:id="0" w:name="_GoBack"/>
-      <w:bookmarkEnd w:id="0"/>
-      <w:r>
-        <w:rPr>
-          <w:rFonts w:asciiTheme="majorBidi" w:hAnsiTheme="majorBidi" w:cstheme="majorBidi"/>
-          <w:szCs w:val="24"/>
-        </w:rPr>
-        <w:t>(Cattrysse, 2001). It is a dynamic and expanding area of study, as it closely follows the rapid advancements in technology. Unlike other forms of translation, AVT possesses specific characteristics that require specialized approaches and translation strategies. It involves the intricate interplay between verbal and nonverbal communication, utilizing complex systems of signs such as images, sounds, colors, kinesics, and narrative to convey meaning. AV texts are a combination of visual and acoustic elements as a communication act where the synchronization of verbal and nonverbal components is crucial (Zabalbeascoa, 2008). Translators of AVT must consider the four channels of information during the translation process, which encompass the verbal auditory channel, non-verbal auditory channel, verbal visual channel, and non-verbal visual channel (Delabastita, 1989; Gottlieb, 1998).</w:t>
+        <w:t>AVT has evolved from a concept of simply substituting messages between source and target languages to a more inclusive and adaptable approach that incorporates new research and technologies in the field of translation studies. AVT is a distinct subfield of translation studies, defined as the translation of messages into AV format (Cattrysse, 2001). It is a dynamic and expanding area of study, as it closely follows the rapid advancements in technology. Unlike other forms of translation, AVT possesses specific characteristics that require specialized approaches and translation strategies. It involves the intricate interplay between verbal and nonverbal communication, utilizing complex systems of signs such as images, sounds, colors, kinesics, and narrative to convey meaning. AV texts are a combination of visual and acoustic elements as a communication act where the synchronization of verbal and nonverbal components is crucial (Zabalbeascoa, 2008). Translators of AVT must consider the four channels of information during the translation process, which encompass the verbal auditory channel, non-verbal auditory channel, verbal visual channel, and non-verbal visual channel (Delabastita, 1989; Gottlieb, 1998).</w:t>
       </w:r>
     </w:p>
     <w:p>
@@ -4335,7 +4336,7 @@
           <w:rFonts w:asciiTheme="majorBidi" w:hAnsiTheme="majorBidi" w:cstheme="majorBidi"/>
           <w:szCs w:val="24"/>
         </w:rPr>
-        <w:t xml:space="preserve">s of AV texts that are central to SDH include character identification, sound effects, music &amp; songs, and paralinguistic features (Neves, 2005). Therefore, this qualitative study focuses on these components in the SDH versions of the selected feature films and how their renditions </w:t>
+        <w:t xml:space="preserve">s of AV texts that are central to SDH include character identification, sound effects, music &amp; songs, and paralinguistic features (Neves, 2005). Therefore, this qualitative study focuses </w:t>
       </w:r>
       <w:r>
         <w:rPr>
@@ -4343,7 +4344,7 @@
           <w:szCs w:val="24"/>
         </w:rPr>
         <w:lastRenderedPageBreak/>
-        <w:t>are presented in the intralingual SDH. To achieve this, the study utilizes a monolingual comparable corpus. The corpus consists of five Iranian feature films with intralingual SDH, which were purposefully selected for data collection (</w:t>
+        <w:t>on these components in the SDH versions of the selected feature films and how their renditions are presented in the intralingual SDH. To achieve this, the study utilizes a monolingual comparable corpus. The corpus consists of five Iranian feature films with intralingual SDH, which were purposefully selected for data collection (</w:t>
       </w:r>
       <w:proofErr w:type="spellStart"/>
       <w:r>
@@ -5041,7 +5042,7 @@
           <w:szCs w:val="24"/>
           <w:shd w:val="clear" w:color="auto" w:fill="FFFFFF"/>
         </w:rPr>
-        <w:t xml:space="preserve">One of the main reasons for choosing these films in the drama genre is the dominant theme that covers certain social issues prevalent in Iranian society, whether presented directly or indirectly. Additionally, it can be assumed that the target audience for these films is predominantly adult individuals of any gender and age. Therefore, the themes depicted in these films may resonate with the entire community, including individuals with special needs such as the DHH population. </w:t>
+        <w:t xml:space="preserve">One of the main reasons for choosing these films in the drama genre is the dominant theme that covers certain social issues prevalent in Iranian society, whether presented directly or indirectly. Additionally, it can be assumed that the target audience for these films is predominantly adult individuals of any gender and age. Therefore, the themes depicted in these films may resonate with </w:t>
       </w:r>
       <w:r>
         <w:rPr>
@@ -5050,7 +5051,7 @@
           <w:shd w:val="clear" w:color="auto" w:fill="FFFFFF"/>
         </w:rPr>
         <w:lastRenderedPageBreak/>
-        <w:t>According to the Declaration of Principles on equality, people with special needs, particularly DHH individuals, have the right to access and enjoy films of various genres. However, the lack of films with subtitles for the DHH population restricts media accessibility within the Iranian community, which hinders their ability to fully engage with cinematic content.</w:t>
+        <w:t>the entire community, including individuals with special needs such as the DHH population. According to the Declaration of Principles on equality, people with special needs, particularly DHH individuals, have the right to access and enjoy films of various genres. However, the lack of films with subtitles for the DHH population restricts media accessibility within the Iranian community, which hinders their ability to fully engage with cinematic content.</w:t>
       </w:r>
     </w:p>
     <w:p>
@@ -5260,6 +5261,7 @@
           <w:iCs/>
           <w:szCs w:val="24"/>
         </w:rPr>
+        <w:lastRenderedPageBreak/>
         <w:t>Colors</w:t>
       </w:r>
       <w:r>
@@ -5307,7 +5309,6 @@
           <w:iCs/>
           <w:szCs w:val="24"/>
         </w:rPr>
-        <w:lastRenderedPageBreak/>
         <w:t>Labels with name</w:t>
       </w:r>
       <w:r>
@@ -5696,24 +5697,31 @@
           <w:rFonts w:asciiTheme="majorBidi" w:hAnsiTheme="majorBidi" w:cstheme="majorBidi"/>
           <w:szCs w:val="24"/>
         </w:rPr>
-        <w:t>Qualitative research allows for an in-depth exploration and understanding of the complexities and nuances of the non-verbal elements in the selected films. It involves analyzing the existing non-verbal components in the original films and comparing them to how they are presented in the SDH versions. This approach enables researchers to gain insights into how these non-verbal elements are rendered in SDH and how they contribute to the overall AV experience for individuals with hearing impairment.</w:t>
-      </w:r>
-    </w:p>
-    <w:p>
-      <w:pPr>
-        <w:spacing w:line="360" w:lineRule="auto"/>
-        <w:jc w:val="both"/>
-        <w:rPr>
-          <w:rFonts w:asciiTheme="majorBidi" w:hAnsiTheme="majorBidi" w:cstheme="majorBidi"/>
-          <w:szCs w:val="24"/>
-        </w:rPr>
-      </w:pPr>
+        <w:t xml:space="preserve">Qualitative research allows for an in-depth exploration and understanding of the complexities and nuances of the non-verbal elements in the selected films. It involves analyzing the existing non-verbal components in the original films and comparing them to how they are presented in the SDH versions. This approach enables researchers to gain insights into how these non-verbal elements </w:t>
+      </w:r>
       <w:r>
         <w:rPr>
           <w:rFonts w:asciiTheme="majorBidi" w:hAnsiTheme="majorBidi" w:cstheme="majorBidi"/>
           <w:szCs w:val="24"/>
         </w:rPr>
         <w:lastRenderedPageBreak/>
+        <w:t>are rendered in SDH and how they contribute to the overall AV experience for individuals with hearing impairment.</w:t>
+      </w:r>
+    </w:p>
+    <w:p>
+      <w:pPr>
+        <w:spacing w:line="360" w:lineRule="auto"/>
+        <w:jc w:val="both"/>
+        <w:rPr>
+          <w:rFonts w:asciiTheme="majorBidi" w:hAnsiTheme="majorBidi" w:cstheme="majorBidi"/>
+          <w:szCs w:val="24"/>
+        </w:rPr>
+      </w:pPr>
+      <w:r>
+        <w:rPr>
+          <w:rFonts w:asciiTheme="majorBidi" w:hAnsiTheme="majorBidi" w:cstheme="majorBidi"/>
+          <w:szCs w:val="24"/>
+        </w:rPr>
         <w:t>By categorizing the non-verbal information into the four identified categories, the research aims to provide a comprehensive analysis of the various non-verbal acoustic elements present in the films and their representation in SDH. This analysis will contribute to a better understanding of how these non-verbal elements are adapted and conveyed in a way that ensures accessibility and enhances the viewing experience for individuals with hearing impairment.</w:t>
       </w:r>
     </w:p>
@@ -5765,7 +5773,7 @@
           <w:rFonts w:asciiTheme="majorBidi" w:hAnsiTheme="majorBidi" w:cstheme="majorBidi"/>
           <w:szCs w:val="24"/>
         </w:rPr>
-        <w:t xml:space="preserve">In the research process, the first step involves a careful and comprehensive observation of the original version of the film. During this observation, the researcher pays close attention to the non-verbal information related to character identification, sound effects, music &amp; songs, and paralinguistic features. These non-verbal elements are identified and recorded as data for further analysis. Once the non-verbal information has been collected, the next step is to categorize the data according to the predetermined categories mentioned earlier. This categorization allows for a systematic organization of the non-verbal elements and facilitates a structured analysis of their rendition in SDH. In the subsequent stage, the SDH versions of the films are examined. The focus of this investigation is on how the non-verbal information is transmitted and rendered in the SDH subtitles, as well as the overall presentation strategy employed. It is important to note that the rendition in the SDH versions may not necessarily align with the original version. There may be differences or discrepancies in the presentation strategy, as the adaptation process aims to ensure </w:t>
+        <w:t xml:space="preserve">In the research process, the first step involves a careful and comprehensive observation of the original version of the film. During this observation, the researcher pays close attention to the non-verbal information related to character identification, sound effects, music &amp; songs, and paralinguistic features. These non-verbal elements are identified and recorded as data for further analysis. Once the non-verbal information has been collected, the next step is to categorize the data according to the predetermined categories mentioned earlier. This categorization allows for a systematic organization of the non-verbal elements and facilitates a structured analysis of their rendition in SDH. In the subsequent stage, the SDH versions of the films are examined. The focus of this investigation is on how the non-verbal information is transmitted and rendered in the SDH subtitles, as well as the overall presentation strategy employed. It is important to note that the </w:t>
       </w:r>
       <w:r>
         <w:rPr>
@@ -5773,7 +5781,7 @@
           <w:szCs w:val="24"/>
         </w:rPr>
         <w:lastRenderedPageBreak/>
-        <w:t>accessibility and comprehension for the DHH audience. By analyzing the rendition and presentation strategy in the SDH versions, the research aims to gain insights into how non-verbal information is effectively conveyed to individuals with hearing impairment. This analysis provides valuable information on the strategies employed to make the films accessible while considering the unique needs and experiences of the target audience. In the final stage of data analysis, the non-verbal information obtained from both the original version of the films and the SDH versions is compared to its classification. This comparison allows for a comprehensive evaluation of the rendition and presentation of non-verbal elements in the SDH subtitles.</w:t>
+        <w:t>rendition in the SDH versions may not necessarily align with the original version. There may be differences or discrepancies in the presentation strategy, as the adaptation process aims to ensure accessibility and comprehension for the DHH audience. By analyzing the rendition and presentation strategy in the SDH versions, the research aims to gain insights into how non-verbal information is effectively conveyed to individuals with hearing impairment. This analysis provides valuable information on the strategies employed to make the films accessible while considering the unique needs and experiences of the target audience. In the final stage of data analysis, the non-verbal information obtained from both the original version of the films and the SDH versions is compared to its classification. This comparison allows for a comprehensive evaluation of the rendition and presentation of non-verbal elements in the SDH subtitles.</w:t>
       </w:r>
     </w:p>
     <w:p>
@@ -9939,6 +9947,7 @@
   <w:style w:type="character" w:default="1" w:styleId="DefaultParagraphFont">
     <w:name w:val="Default Paragraph Font"/>
     <w:uiPriority w:val="1"/>
+    <w:semiHidden/>
     <w:unhideWhenUsed/>
   </w:style>
   <w:style w:type="table" w:default="1" w:styleId="TableNormal">
@@ -10581,7 +10590,7 @@
 </file>
 
 <file path=customXml/itemProps1.xml><?xml version="1.0" encoding="utf-8"?>
-<ds:datastoreItem xmlns:ds="http://schemas.openxmlformats.org/officeDocument/2006/customXml" ds:itemID="{2FEE52BC-30C4-4D28-9C6B-0E59F5C49C28}">
+<ds:datastoreItem xmlns:ds="http://schemas.openxmlformats.org/officeDocument/2006/customXml" ds:itemID="{E2B8C2A3-656C-4A63-821E-B15069D6397A}">
   <ds:schemaRefs>
     <ds:schemaRef ds:uri="http://schemas.openxmlformats.org/officeDocument/2006/bibliography"/>
   </ds:schemaRefs>

</xml_diff>